<commit_message>
Added Attendant screen, development status, Attendant Control message handling. Version 1.9.0
</commit_message>
<xml_diff>
--- a/Documentation/ASL110_DisplayScreenShots_1.8.0.docx
+++ b/Documentation/ASL110_DisplayScreenShots_1.8.0.docx
@@ -33,7 +33,7 @@
         <w:t xml:space="preserve">Updated: </w:t>
       </w:r>
       <w:r>
-        <w:t>Aug 10</w:t>
+        <w:t>Dec 22</w:t>
       </w:r>
       <w:bookmarkStart w:id="0" w:name="_GoBack"/>
       <w:bookmarkEnd w:id="0"/>
@@ -51,7 +51,7 @@
         <w:rPr>
           <w:b/>
         </w:rPr>
-        <w:t>Based on version 1.8.0</w:t>
+        <w:t>Based on version 1.8.1</w:t>
       </w:r>
     </w:p>
     <w:p>
@@ -471,15 +471,7 @@
         <w:t>Main User Screen</w:t>
       </w:r>
       <w:r>
-        <w:t xml:space="preserve"> with </w:t>
-      </w:r>
-      <w:proofErr w:type="spellStart"/>
-      <w:r>
-        <w:t>RNet</w:t>
-      </w:r>
-      <w:proofErr w:type="spellEnd"/>
-      <w:r>
-        <w:t xml:space="preserve"> feature enabled and Power On/Off feature active.</w:t>
+        <w:t xml:space="preserve"> with RNet feature enabled and Power On/Off feature active.</w:t>
       </w:r>
     </w:p>
     <w:p>
@@ -532,15 +524,7 @@
         <w:t>Main User Screen</w:t>
       </w:r>
       <w:r>
-        <w:t xml:space="preserve"> with </w:t>
-      </w:r>
-      <w:proofErr w:type="spellStart"/>
-      <w:r>
-        <w:t>RNet</w:t>
-      </w:r>
-      <w:proofErr w:type="spellEnd"/>
-      <w:r>
-        <w:t xml:space="preserve"> feature enabled and Bluetooth feature active.</w:t>
+        <w:t xml:space="preserve"> with RNet feature enabled and Bluetooth feature active.</w:t>
       </w:r>
     </w:p>
     <w:p>
@@ -593,23 +577,7 @@
         <w:t>Main User Screen</w:t>
       </w:r>
       <w:r>
-        <w:t xml:space="preserve"> with </w:t>
-      </w:r>
-      <w:proofErr w:type="spellStart"/>
-      <w:r>
-        <w:t>RNet</w:t>
-      </w:r>
-      <w:proofErr w:type="spellEnd"/>
-      <w:r>
-        <w:t xml:space="preserve"> feature enabled and </w:t>
-      </w:r>
-      <w:proofErr w:type="spellStart"/>
-      <w:r>
-        <w:t>RNet</w:t>
-      </w:r>
-      <w:proofErr w:type="spellEnd"/>
-      <w:r>
-        <w:t xml:space="preserve"> Toggle Forward &amp; Reverse feature active.</w:t>
+        <w:t xml:space="preserve"> with RNet feature enabled and RNet Toggle Forward &amp; Reverse feature active.</w:t>
       </w:r>
     </w:p>
     <w:p>
@@ -670,23 +638,7 @@
         <w:t>Main User Screen</w:t>
       </w:r>
       <w:r>
-        <w:t xml:space="preserve"> with </w:t>
-      </w:r>
-      <w:proofErr w:type="spellStart"/>
-      <w:r>
-        <w:t>RNet</w:t>
-      </w:r>
-      <w:proofErr w:type="spellEnd"/>
-      <w:r>
-        <w:t xml:space="preserve"> feature enabled and </w:t>
-      </w:r>
-      <w:proofErr w:type="spellStart"/>
-      <w:r>
-        <w:t>RNet</w:t>
-      </w:r>
-      <w:proofErr w:type="spellEnd"/>
-      <w:r>
-        <w:t xml:space="preserve"> User Menu feature active.</w:t>
+        <w:t xml:space="preserve"> with RNet feature enabled and RNet User Menu feature active.</w:t>
       </w:r>
     </w:p>
     <w:p>
@@ -739,23 +691,7 @@
         <w:t>Main User Screen</w:t>
       </w:r>
       <w:r>
-        <w:t xml:space="preserve"> with </w:t>
-      </w:r>
-      <w:proofErr w:type="spellStart"/>
-      <w:r>
-        <w:t>RNet</w:t>
-      </w:r>
-      <w:proofErr w:type="spellEnd"/>
-      <w:r>
-        <w:t xml:space="preserve"> feature enabled and </w:t>
-      </w:r>
-      <w:proofErr w:type="spellStart"/>
-      <w:r>
-        <w:t>RNet</w:t>
-      </w:r>
-      <w:proofErr w:type="spellEnd"/>
-      <w:r>
-        <w:t xml:space="preserve"> Seating feature active.</w:t>
+        <w:t xml:space="preserve"> with RNet feature enabled and RNet Seating feature active.</w:t>
       </w:r>
     </w:p>
     <w:p>
@@ -802,7 +738,58 @@
     </w:p>
     <w:p>
       <w:r>
-        <w:br w:type="page"/>
+        <w:rPr>
+          <w:b/>
+        </w:rPr>
+        <w:t>Main User Screen</w:t>
+      </w:r>
+      <w:r>
+        <w:t xml:space="preserve"> with RNet feature enabled and RNet </w:t>
+      </w:r>
+      <w:r>
+        <w:t>Sleep</w:t>
+      </w:r>
+      <w:r>
+        <w:t xml:space="preserve"> feature active.</w:t>
+      </w:r>
+    </w:p>
+    <w:p>
+      <w:r>
+        <w:drawing>
+          <wp:inline distT="0" distB="0" distL="0" distR="0" wp14:anchorId="6A29A88D" wp14:editId="798DDEA1">
+            <wp:extent cx="3029373" cy="2286319"/>
+            <wp:effectExtent l="0" t="0" r="0" b="0"/>
+            <wp:docPr id="4" name="Picture 4"/>
+            <wp:cNvGraphicFramePr>
+              <a:graphicFrameLocks xmlns:a="http://schemas.openxmlformats.org/drawingml/2006/main" noChangeAspect="1"/>
+            </wp:cNvGraphicFramePr>
+            <a:graphic xmlns:a="http://schemas.openxmlformats.org/drawingml/2006/main">
+              <a:graphicData uri="http://schemas.openxmlformats.org/drawingml/2006/picture">
+                <pic:pic xmlns:pic="http://schemas.openxmlformats.org/drawingml/2006/picture">
+                  <pic:nvPicPr>
+                    <pic:cNvPr id="1" name=""/>
+                    <pic:cNvPicPr/>
+                  </pic:nvPicPr>
+                  <pic:blipFill>
+                    <a:blip r:embed="rId17"/>
+                    <a:stretch>
+                      <a:fillRect/>
+                    </a:stretch>
+                  </pic:blipFill>
+                  <pic:spPr>
+                    <a:xfrm>
+                      <a:off x="0" y="0"/>
+                      <a:ext cx="3029373" cy="2286319"/>
+                    </a:xfrm>
+                    <a:prstGeom prst="rect">
+                      <a:avLst/>
+                    </a:prstGeom>
+                  </pic:spPr>
+                </pic:pic>
+              </a:graphicData>
+            </a:graphic>
+          </wp:inline>
+        </w:drawing>
       </w:r>
     </w:p>
     <w:p>
@@ -838,7 +825,7 @@
                     <pic:cNvPicPr/>
                   </pic:nvPicPr>
                   <pic:blipFill>
-                    <a:blip r:embed="rId17"/>
+                    <a:blip r:embed="rId18"/>
                     <a:stretch>
                       <a:fillRect/>
                     </a:stretch>
@@ -893,7 +880,7 @@
                     <pic:cNvPicPr/>
                   </pic:nvPicPr>
                   <pic:blipFill>
-                    <a:blip r:embed="rId18"/>
+                    <a:blip r:embed="rId19"/>
                     <a:stretch>
                       <a:fillRect/>
                     </a:stretch>
@@ -965,7 +952,7 @@
                     <pic:cNvPicPr/>
                   </pic:nvPicPr>
                   <pic:blipFill>
-                    <a:blip r:embed="rId19"/>
+                    <a:blip r:embed="rId20"/>
                     <a:stretch>
                       <a:fillRect/>
                     </a:stretch>
@@ -1024,7 +1011,7 @@
                     <pic:cNvPicPr/>
                   </pic:nvPicPr>
                   <pic:blipFill>
-                    <a:blip r:embed="rId20"/>
+                    <a:blip r:embed="rId21"/>
                     <a:stretch>
                       <a:fillRect/>
                     </a:stretch>
@@ -1114,7 +1101,7 @@
                     <pic:cNvPicPr/>
                   </pic:nvPicPr>
                   <pic:blipFill>
-                    <a:blip r:embed="rId21"/>
+                    <a:blip r:embed="rId22"/>
                     <a:stretch>
                       <a:fillRect/>
                     </a:stretch>
@@ -1157,7 +1144,7 @@
                     <pic:cNvPicPr/>
                   </pic:nvPicPr>
                   <pic:blipFill>
-                    <a:blip r:embed="rId22"/>
+                    <a:blip r:embed="rId23"/>
                     <a:stretch>
                       <a:fillRect/>
                     </a:stretch>
@@ -1185,15 +1172,7 @@
       </w:pPr>
       <w:r>
         <w:lastRenderedPageBreak/>
-        <w:t xml:space="preserve">The Pad Direction Screen is shown when the SET PAD DIRECTION button is pressed in the previous screen. Touch the pad’s to cycle between Left, Right, </w:t>
-      </w:r>
-      <w:proofErr w:type="gramStart"/>
-      <w:r>
-        <w:t>Forward</w:t>
-      </w:r>
-      <w:proofErr w:type="gramEnd"/>
-      <w:r>
-        <w:t xml:space="preserve"> and Off.</w:t>
+        <w:t>The Pad Direction Screen is shown when the SET PAD DIRECTION button is pressed in the previous screen. Touch the pad’s to cycle between Left, Right, Forward and Off.</w:t>
       </w:r>
     </w:p>
     <w:p>
@@ -1220,7 +1199,7 @@
                     <pic:cNvPicPr/>
                   </pic:nvPicPr>
                   <pic:blipFill>
-                    <a:blip r:embed="rId23"/>
+                    <a:blip r:embed="rId24"/>
                     <a:stretch>
                       <a:fillRect/>
                     </a:stretch>
@@ -1254,6 +1233,9 @@
         <w:keepNext/>
       </w:pPr>
       <w:r>
+        <w:rPr>
+          <w:noProof/>
+        </w:rPr>
         <w:drawing>
           <wp:inline distT="0" distB="0" distL="0" distR="0" wp14:anchorId="74AF25FE" wp14:editId="26FCB5A2">
             <wp:extent cx="3067478" cy="2276793"/>
@@ -1270,7 +1252,7 @@
                     <pic:cNvPicPr/>
                   </pic:nvPicPr>
                   <pic:blipFill>
-                    <a:blip r:embed="rId24"/>
+                    <a:blip r:embed="rId25"/>
                     <a:stretch>
                       <a:fillRect/>
                     </a:stretch>
@@ -1337,7 +1319,7 @@
                     <pic:cNvPicPr/>
                   </pic:nvPicPr>
                   <pic:blipFill>
-                    <a:blip r:embed="rId25"/>
+                    <a:blip r:embed="rId26"/>
                     <a:stretch>
                       <a:fillRect/>
                     </a:stretch>
@@ -1380,30 +1362,30 @@
           <w:noProof/>
         </w:rPr>
         <w:drawing>
-          <wp:inline distT="0" distB="0" distL="0" distR="0" wp14:anchorId="6E3CC22F" wp14:editId="0A0B1326">
-            <wp:extent cx="3000794" cy="2276793"/>
-            <wp:effectExtent l="0" t="0" r="9525" b="9525"/>
-            <wp:docPr id="14" name="Picture 14"/>
-            <wp:cNvGraphicFramePr>
-              <a:graphicFrameLocks xmlns:a="http://schemas.openxmlformats.org/drawingml/2006/main" noChangeAspect="1"/>
-            </wp:cNvGraphicFramePr>
-            <a:graphic xmlns:a="http://schemas.openxmlformats.org/drawingml/2006/main">
-              <a:graphicData uri="http://schemas.openxmlformats.org/drawingml/2006/picture">
-                <pic:pic xmlns:pic="http://schemas.openxmlformats.org/drawingml/2006/picture">
-                  <pic:nvPicPr>
-                    <pic:cNvPr id="1" name=""/>
-                    <pic:cNvPicPr/>
-                  </pic:nvPicPr>
-                  <pic:blipFill>
-                    <a:blip r:embed="rId26"/>
-                    <a:stretch>
-                      <a:fillRect/>
-                    </a:stretch>
-                  </pic:blipFill>
-                  <pic:spPr>
-                    <a:xfrm>
-                      <a:off x="0" y="0"/>
-                      <a:ext cx="3000794" cy="2276793"/>
+          <wp:inline distT="0" distB="0" distL="0" distR="0" wp14:anchorId="5971F582" wp14:editId="38635272">
+            <wp:extent cx="3019846" cy="2276793"/>
+            <wp:effectExtent l="0" t="0" r="0" b="9525"/>
+            <wp:docPr id="6" name="Picture 6"/>
+            <wp:cNvGraphicFramePr>
+              <a:graphicFrameLocks xmlns:a="http://schemas.openxmlformats.org/drawingml/2006/main" noChangeAspect="1"/>
+            </wp:cNvGraphicFramePr>
+            <a:graphic xmlns:a="http://schemas.openxmlformats.org/drawingml/2006/main">
+              <a:graphicData uri="http://schemas.openxmlformats.org/drawingml/2006/picture">
+                <pic:pic xmlns:pic="http://schemas.openxmlformats.org/drawingml/2006/picture">
+                  <pic:nvPicPr>
+                    <pic:cNvPr id="1" name=""/>
+                    <pic:cNvPicPr/>
+                  </pic:nvPicPr>
+                  <pic:blipFill>
+                    <a:blip r:embed="rId27"/>
+                    <a:stretch>
+                      <a:fillRect/>
+                    </a:stretch>
+                  </pic:blipFill>
+                  <pic:spPr>
+                    <a:xfrm>
+                      <a:off x="0" y="0"/>
+                      <a:ext cx="3019846" cy="2276793"/>
                     </a:xfrm>
                     <a:prstGeom prst="rect">
                       <a:avLst/>
@@ -1436,64 +1418,48 @@
         <w:t xml:space="preserve"> button in the previous screen.</w:t>
       </w:r>
       <w:r>
-        <w:t xml:space="preserve"> The left screen is displayed when the </w:t>
-      </w:r>
-      <w:proofErr w:type="spellStart"/>
-      <w:r>
-        <w:t>RNet</w:t>
-      </w:r>
-      <w:proofErr w:type="spellEnd"/>
-      <w:r>
-        <w:t xml:space="preserve"> feature is disabled. The right screen is displayed when the </w:t>
-      </w:r>
-      <w:proofErr w:type="spellStart"/>
-      <w:r>
-        <w:t>RNet</w:t>
-      </w:r>
-      <w:proofErr w:type="spellEnd"/>
-      <w:r>
-        <w:t xml:space="preserve"> feature is enabled.</w:t>
-      </w:r>
-      <w:r>
-        <w:t xml:space="preserve">        </w:t>
-      </w:r>
-    </w:p>
-    <w:p>
+        <w:t xml:space="preserve"> The left screen is displayed when the RNet feature is disabled. The right screen is displayed when the RNet feature is enabled.</w:t>
+      </w:r>
+      <w:r>
+        <w:t xml:space="preserve"> Not shown are the SEATING and SLEEP feature select buttons.</w:t>
+      </w:r>
       <w:r>
         <w:t xml:space="preserve"> </w:t>
       </w:r>
+    </w:p>
+    <w:p>
       <w:r>
         <w:t xml:space="preserve"> </w:t>
       </w:r>
       <w:r>
-        <w:rPr>
-          <w:noProof/>
-        </w:rPr>
-        <w:drawing>
-          <wp:inline distT="0" distB="0" distL="0" distR="0" wp14:anchorId="79F041E8" wp14:editId="111D5FC3">
-            <wp:extent cx="2768958" cy="2081073"/>
+        <w:t xml:space="preserve"> </w:t>
+      </w:r>
+      <w:r>
+        <w:drawing>
+          <wp:inline distT="0" distB="0" distL="0" distR="0" wp14:anchorId="2E3E97CD" wp14:editId="308345A4">
+            <wp:extent cx="2743200" cy="2063931"/>
             <wp:effectExtent l="0" t="0" r="0" b="0"/>
-            <wp:docPr id="18" name="Picture 18"/>
-            <wp:cNvGraphicFramePr>
-              <a:graphicFrameLocks xmlns:a="http://schemas.openxmlformats.org/drawingml/2006/main" noChangeAspect="1"/>
-            </wp:cNvGraphicFramePr>
-            <a:graphic xmlns:a="http://schemas.openxmlformats.org/drawingml/2006/main">
-              <a:graphicData uri="http://schemas.openxmlformats.org/drawingml/2006/picture">
-                <pic:pic xmlns:pic="http://schemas.openxmlformats.org/drawingml/2006/picture">
-                  <pic:nvPicPr>
-                    <pic:cNvPr id="1" name=""/>
-                    <pic:cNvPicPr/>
-                  </pic:nvPicPr>
-                  <pic:blipFill>
-                    <a:blip r:embed="rId27"/>
-                    <a:stretch>
-                      <a:fillRect/>
-                    </a:stretch>
-                  </pic:blipFill>
-                  <pic:spPr>
-                    <a:xfrm>
-                      <a:off x="0" y="0"/>
-                      <a:ext cx="2801971" cy="2105885"/>
+            <wp:docPr id="22" name="Picture 22"/>
+            <wp:cNvGraphicFramePr>
+              <a:graphicFrameLocks xmlns:a="http://schemas.openxmlformats.org/drawingml/2006/main" noChangeAspect="1"/>
+            </wp:cNvGraphicFramePr>
+            <a:graphic xmlns:a="http://schemas.openxmlformats.org/drawingml/2006/main">
+              <a:graphicData uri="http://schemas.openxmlformats.org/drawingml/2006/picture">
+                <pic:pic xmlns:pic="http://schemas.openxmlformats.org/drawingml/2006/picture">
+                  <pic:nvPicPr>
+                    <pic:cNvPr id="1" name=""/>
+                    <pic:cNvPicPr/>
+                  </pic:nvPicPr>
+                  <pic:blipFill>
+                    <a:blip r:embed="rId28"/>
+                    <a:stretch>
+                      <a:fillRect/>
+                    </a:stretch>
+                  </pic:blipFill>
+                  <pic:spPr>
+                    <a:xfrm>
+                      <a:off x="0" y="0"/>
+                      <a:ext cx="2753927" cy="2072002"/>
                     </a:xfrm>
                     <a:prstGeom prst="rect">
                       <a:avLst/>
@@ -1509,34 +1475,31 @@
         <w:t xml:space="preserve">       </w:t>
       </w:r>
       <w:r>
-        <w:rPr>
-          <w:noProof/>
-        </w:rPr>
-        <w:drawing>
-          <wp:inline distT="0" distB="0" distL="0" distR="0" wp14:anchorId="24AD439F" wp14:editId="447269DD">
-            <wp:extent cx="2765146" cy="2093486"/>
-            <wp:effectExtent l="0" t="0" r="0" b="2540"/>
-            <wp:docPr id="15" name="Picture 15"/>
-            <wp:cNvGraphicFramePr>
-              <a:graphicFrameLocks xmlns:a="http://schemas.openxmlformats.org/drawingml/2006/main" noChangeAspect="1"/>
-            </wp:cNvGraphicFramePr>
-            <a:graphic xmlns:a="http://schemas.openxmlformats.org/drawingml/2006/main">
-              <a:graphicData uri="http://schemas.openxmlformats.org/drawingml/2006/picture">
-                <pic:pic xmlns:pic="http://schemas.openxmlformats.org/drawingml/2006/picture">
-                  <pic:nvPicPr>
-                    <pic:cNvPr id="1" name=""/>
-                    <pic:cNvPicPr/>
-                  </pic:nvPicPr>
-                  <pic:blipFill>
-                    <a:blip r:embed="rId28"/>
-                    <a:stretch>
-                      <a:fillRect/>
-                    </a:stretch>
-                  </pic:blipFill>
-                  <pic:spPr>
-                    <a:xfrm>
-                      <a:off x="0" y="0"/>
-                      <a:ext cx="2772880" cy="2099341"/>
+        <w:drawing>
+          <wp:inline distT="0" distB="0" distL="0" distR="0" wp14:anchorId="2753B433" wp14:editId="62050857">
+            <wp:extent cx="2727297" cy="2079995"/>
+            <wp:effectExtent l="0" t="0" r="0" b="0"/>
+            <wp:docPr id="17" name="Picture 17"/>
+            <wp:cNvGraphicFramePr>
+              <a:graphicFrameLocks xmlns:a="http://schemas.openxmlformats.org/drawingml/2006/main" noChangeAspect="1"/>
+            </wp:cNvGraphicFramePr>
+            <a:graphic xmlns:a="http://schemas.openxmlformats.org/drawingml/2006/main">
+              <a:graphicData uri="http://schemas.openxmlformats.org/drawingml/2006/picture">
+                <pic:pic xmlns:pic="http://schemas.openxmlformats.org/drawingml/2006/picture">
+                  <pic:nvPicPr>
+                    <pic:cNvPr id="1" name=""/>
+                    <pic:cNvPicPr/>
+                  </pic:nvPicPr>
+                  <pic:blipFill>
+                    <a:blip r:embed="rId29"/>
+                    <a:stretch>
+                      <a:fillRect/>
+                    </a:stretch>
+                  </pic:blipFill>
+                  <pic:spPr>
+                    <a:xfrm>
+                      <a:off x="0" y="0"/>
+                      <a:ext cx="2793939" cy="2130820"/>
                     </a:xfrm>
                     <a:prstGeom prst="rect">
                       <a:avLst/>
@@ -1582,7 +1545,7 @@
                     <pic:cNvPicPr/>
                   </pic:nvPicPr>
                   <pic:blipFill>
-                    <a:blip r:embed="rId29"/>
+                    <a:blip r:embed="rId30"/>
                     <a:stretch>
                       <a:fillRect/>
                     </a:stretch>
@@ -1635,7 +1598,7 @@
                     <pic:cNvPicPr/>
                   </pic:nvPicPr>
                   <pic:blipFill>
-                    <a:blip r:embed="rId30"/>
+                    <a:blip r:embed="rId31"/>
                     <a:stretch>
                       <a:fillRect/>
                     </a:stretch>
@@ -1680,34 +1643,31 @@
     </w:p>
     <w:p>
       <w:r>
-        <w:rPr>
-          <w:noProof/>
-        </w:rPr>
-        <w:drawing>
-          <wp:inline distT="0" distB="0" distL="0" distR="0" wp14:anchorId="6584B5AC" wp14:editId="16517CC7">
-            <wp:extent cx="3048425" cy="2276793"/>
-            <wp:effectExtent l="0" t="0" r="0" b="9525"/>
-            <wp:docPr id="31" name="Picture 31"/>
-            <wp:cNvGraphicFramePr>
-              <a:graphicFrameLocks xmlns:a="http://schemas.openxmlformats.org/drawingml/2006/main" noChangeAspect="1"/>
-            </wp:cNvGraphicFramePr>
-            <a:graphic xmlns:a="http://schemas.openxmlformats.org/drawingml/2006/main">
-              <a:graphicData uri="http://schemas.openxmlformats.org/drawingml/2006/picture">
-                <pic:pic xmlns:pic="http://schemas.openxmlformats.org/drawingml/2006/picture">
-                  <pic:nvPicPr>
-                    <pic:cNvPr id="1" name=""/>
-                    <pic:cNvPicPr/>
-                  </pic:nvPicPr>
-                  <pic:blipFill>
-                    <a:blip r:embed="rId31"/>
-                    <a:stretch>
-                      <a:fillRect/>
-                    </a:stretch>
-                  </pic:blipFill>
-                  <pic:spPr>
-                    <a:xfrm>
-                      <a:off x="0" y="0"/>
-                      <a:ext cx="3048425" cy="2276793"/>
+        <w:drawing>
+          <wp:inline distT="0" distB="0" distL="0" distR="0" wp14:anchorId="1E1070F7" wp14:editId="59195E25">
+            <wp:extent cx="3019846" cy="2257740"/>
+            <wp:effectExtent l="0" t="0" r="9525" b="9525"/>
+            <wp:docPr id="32" name="Picture 32"/>
+            <wp:cNvGraphicFramePr>
+              <a:graphicFrameLocks xmlns:a="http://schemas.openxmlformats.org/drawingml/2006/main" noChangeAspect="1"/>
+            </wp:cNvGraphicFramePr>
+            <a:graphic xmlns:a="http://schemas.openxmlformats.org/drawingml/2006/main">
+              <a:graphicData uri="http://schemas.openxmlformats.org/drawingml/2006/picture">
+                <pic:pic xmlns:pic="http://schemas.openxmlformats.org/drawingml/2006/picture">
+                  <pic:nvPicPr>
+                    <pic:cNvPr id="1" name=""/>
+                    <pic:cNvPicPr/>
+                  </pic:nvPicPr>
+                  <pic:blipFill>
+                    <a:blip r:embed="rId32"/>
+                    <a:stretch>
+                      <a:fillRect/>
+                    </a:stretch>
+                  </pic:blipFill>
+                  <pic:spPr>
+                    <a:xfrm>
+                      <a:off x="0" y="0"/>
+                      <a:ext cx="3019846" cy="2257740"/>
                     </a:xfrm>
                     <a:prstGeom prst="rect">
                       <a:avLst/>
@@ -1761,7 +1721,7 @@
                     <pic:cNvPicPr/>
                   </pic:nvPicPr>
                   <pic:blipFill>
-                    <a:blip r:embed="rId32"/>
+                    <a:blip r:embed="rId33"/>
                     <a:stretch>
                       <a:fillRect/>
                     </a:stretch>
@@ -1832,7 +1792,7 @@
                     <pic:cNvPicPr/>
                   </pic:nvPicPr>
                   <pic:blipFill>
-                    <a:blip r:embed="rId33"/>
+                    <a:blip r:embed="rId34"/>
                     <a:stretch>
                       <a:fillRect/>
                     </a:stretch>
@@ -1884,7 +1844,7 @@
                     <pic:cNvPicPr/>
                   </pic:nvPicPr>
                   <pic:blipFill>
-                    <a:blip r:embed="rId34"/>
+                    <a:blip r:embed="rId35"/>
                     <a:stretch>
                       <a:fillRect/>
                     </a:stretch>
@@ -1911,7 +1871,7 @@
     <w:p/>
     <w:p/>
     <w:sectPr>
-      <w:footerReference w:type="default" r:id="rId35"/>
+      <w:footerReference w:type="default" r:id="rId36"/>
       <w:pgSz w:w="12240" w:h="15840"/>
       <w:pgMar w:top="1440" w:right="1440" w:bottom="1440" w:left="1440" w:header="720" w:footer="720" w:gutter="0"/>
       <w:cols w:space="720"/>
@@ -2007,7 +1967,7 @@
                 <w:bCs/>
                 <w:noProof/>
               </w:rPr>
-              <w:t>7</w:t>
+              <w:t>5</w:t>
             </w:r>
             <w:r>
               <w:rPr>

</xml_diff>